<commit_message>
modified android cheat sheet
</commit_message>
<xml_diff>
--- a/Android cheat sheet.docx
+++ b/Android cheat sheet.docx
@@ -50,28 +50,13 @@
           <w:rFonts w:ascii="Georgia" w:eastAsia="Times New Roman" w:hAnsi="Georgia" w:cs="Times New Roman"/>
           <w:color w:val="444444"/>
           <w:kern w:val="36"/>
-          <w:sz w:val="32"/>
+          <w:sz w:val="39"/>
           <w:szCs w:val="39"/>
           <w:lang w:eastAsia="en-IN"/>
         </w:rPr>
       </w:pPr>
       <w:bookmarkStart w:id="0" w:name="_GoBack"/>
       <w:bookmarkEnd w:id="0"/>
-    </w:p>
-    <w:p>
-      <w:pPr>
-        <w:shd w:val="clear" w:color="auto" w:fill="FFFFFF"/>
-        <w:spacing w:before="168" w:after="120" w:line="259" w:lineRule="atLeast"/>
-        <w:outlineLvl w:val="0"/>
-        <w:rPr>
-          <w:rFonts w:ascii="Georgia" w:eastAsia="Times New Roman" w:hAnsi="Georgia" w:cs="Times New Roman"/>
-          <w:color w:val="444444"/>
-          <w:kern w:val="36"/>
-          <w:sz w:val="39"/>
-          <w:szCs w:val="39"/>
-          <w:lang w:eastAsia="en-IN"/>
-        </w:rPr>
-      </w:pPr>
       <w:r>
         <w:rPr>
           <w:rFonts w:ascii="Georgia" w:eastAsia="Times New Roman" w:hAnsi="Georgia" w:cs="Times New Roman"/>
@@ -550,7 +535,6 @@
           <w:szCs w:val="26"/>
           <w:lang w:eastAsia="en-IN"/>
         </w:rPr>
-        <w:lastRenderedPageBreak/>
         <w:t>Fragment</w:t>
       </w:r>
       <w:r>
@@ -631,6 +615,7 @@
           <w:szCs w:val="26"/>
           <w:lang w:eastAsia="en-IN"/>
         </w:rPr>
+        <w:lastRenderedPageBreak/>
         <w:t>Service</w:t>
       </w:r>
       <w:r>
@@ -1620,7 +1605,6 @@
           <w:szCs w:val="29"/>
           <w:lang w:eastAsia="en-IN"/>
         </w:rPr>
-        <w:lastRenderedPageBreak/>
         <w:t>Even more important concepts</w:t>
       </w:r>
     </w:p>
@@ -1752,6 +1736,7 @@
           <w:szCs w:val="26"/>
           <w:lang w:eastAsia="en-IN"/>
         </w:rPr>
+        <w:lastRenderedPageBreak/>
         <w:t>SharedPreferences</w:t>
       </w:r>
       <w:proofErr w:type="spellEnd"/>
@@ -2357,7 +2342,6 @@
           <w:szCs w:val="26"/>
           <w:lang w:eastAsia="en-IN"/>
         </w:rPr>
-        <w:lastRenderedPageBreak/>
         <w:t>src</w:t>
       </w:r>
       <w:proofErr w:type="spellEnd"/>
@@ -2465,6 +2449,7 @@
           <w:szCs w:val="26"/>
           <w:lang w:eastAsia="en-IN"/>
         </w:rPr>
+        <w:lastRenderedPageBreak/>
         <w:t>res/menu - menu layout files</w:t>
       </w:r>
     </w:p>
@@ -3001,7 +2986,6 @@
           <w:szCs w:val="26"/>
           <w:lang w:eastAsia="en-IN"/>
         </w:rPr>
-        <w:lastRenderedPageBreak/>
         <w:t>Dead - activity was terminated, such as due to insufficient ram</w:t>
       </w:r>
     </w:p>
@@ -3053,6 +3037,7 @@
           <w:szCs w:val="25"/>
           <w:lang w:eastAsia="en-IN"/>
         </w:rPr>
+        <w:lastRenderedPageBreak/>
         <w:t>(Most of these notes come from the book, Busy Coder's Guide to Android Development.)</w:t>
       </w:r>
     </w:p>
@@ -3707,7 +3692,6 @@
           <w:szCs w:val="26"/>
           <w:lang w:eastAsia="en-IN"/>
         </w:rPr>
-        <w:lastRenderedPageBreak/>
         <w:t>set listeners on widgets</w:t>
       </w:r>
     </w:p>
@@ -3764,6 +3748,7 @@
           <w:szCs w:val="26"/>
           <w:lang w:eastAsia="en-IN"/>
         </w:rPr>
+        <w:lastRenderedPageBreak/>
         <w:t>note: never call </w:t>
       </w:r>
       <w:proofErr w:type="spellStart"/>
@@ -4512,7 +4497,6 @@
           <w:szCs w:val="24"/>
           <w:lang w:eastAsia="en-IN"/>
         </w:rPr>
-        <w:lastRenderedPageBreak/>
         <w:t>onStart</w:t>
       </w:r>
       <w:proofErr w:type="spellEnd"/>
@@ -4615,6 +4599,7 @@
           <w:szCs w:val="24"/>
           <w:lang w:eastAsia="en-IN"/>
         </w:rPr>
+        <w:lastRenderedPageBreak/>
         <w:t>onStop</w:t>
       </w:r>
       <w:proofErr w:type="spellEnd"/>
@@ -5194,7 +5179,6 @@
           <w:szCs w:val="26"/>
           <w:lang w:eastAsia="en-IN"/>
         </w:rPr>
-        <w:lastRenderedPageBreak/>
         <w:t>you can save additional data to a bundle and then read it back later</w:t>
       </w:r>
     </w:p>
@@ -5328,6 +5312,7 @@
           <w:szCs w:val="33"/>
           <w:lang w:eastAsia="en-IN"/>
         </w:rPr>
+        <w:lastRenderedPageBreak/>
         <w:t>Fragment class</w:t>
       </w:r>
     </w:p>
@@ -5936,7 +5921,6 @@
           <w:szCs w:val="26"/>
           <w:lang w:eastAsia="en-IN"/>
         </w:rPr>
-        <w:lastRenderedPageBreak/>
         <w:t>of course XML layouts are verbose, but a nice thing is that they work well with the Android Studio designer</w:t>
       </w:r>
     </w:p>
@@ -5993,6 +5977,7 @@
           <w:szCs w:val="26"/>
           <w:lang w:eastAsia="en-IN"/>
         </w:rPr>
+        <w:lastRenderedPageBreak/>
         <w:t>widgets in your layouts are managed by either an Activity or a Fragment</w:t>
       </w:r>
     </w:p>
@@ -6594,7 +6579,6 @@
           <w:szCs w:val="26"/>
           <w:lang w:eastAsia="en-IN"/>
         </w:rPr>
-        <w:lastRenderedPageBreak/>
         <w:t>RelativeLayout</w:t>
       </w:r>
       <w:proofErr w:type="spellEnd"/>
@@ -6697,6 +6681,7 @@
           <w:szCs w:val="24"/>
           <w:lang w:eastAsia="en-IN"/>
         </w:rPr>
+        <w:lastRenderedPageBreak/>
         <w:t>android:layout_alignParentBottom</w:t>
       </w:r>
       <w:proofErr w:type="spellEnd"/>
@@ -7326,7 +7311,6 @@
           <w:szCs w:val="24"/>
           <w:lang w:eastAsia="en-IN"/>
         </w:rPr>
-        <w:lastRenderedPageBreak/>
         <w:t>@+id</w:t>
       </w:r>
       <w:r>
@@ -7474,6 +7458,7 @@
           <w:szCs w:val="33"/>
           <w:lang w:eastAsia="en-IN"/>
         </w:rPr>
+        <w:lastRenderedPageBreak/>
         <w:t>UI Components/Widgets</w:t>
       </w:r>
     </w:p>
@@ -8050,7 +8035,6 @@
           <w:szCs w:val="23"/>
           <w:lang w:eastAsia="en-IN"/>
         </w:rPr>
-        <w:lastRenderedPageBreak/>
         <w:t>Toast.makeText</w:t>
       </w:r>
       <w:proofErr w:type="spellEnd"/>
@@ -8228,6 +8212,7 @@
           <w:szCs w:val="23"/>
           <w:lang w:eastAsia="en-IN"/>
         </w:rPr>
+        <w:lastRenderedPageBreak/>
         <w:t>@Override</w:t>
       </w:r>
     </w:p>
@@ -9177,7 +9162,6 @@
           <w:szCs w:val="26"/>
           <w:lang w:eastAsia="en-IN"/>
         </w:rPr>
-        <w:lastRenderedPageBreak/>
         <w:t>you</w:t>
       </w:r>
       <w:proofErr w:type="gramEnd"/>
@@ -9360,6 +9344,7 @@
           <w:szCs w:val="26"/>
           <w:lang w:eastAsia="en-IN"/>
         </w:rPr>
+        <w:lastRenderedPageBreak/>
         <w:t>here's a simple example:</w:t>
       </w:r>
     </w:p>
@@ -10133,7 +10118,6 @@
           <w:szCs w:val="25"/>
           <w:lang w:eastAsia="en-IN"/>
         </w:rPr>
-        <w:lastRenderedPageBreak/>
         <w:t>I see Android Studio run some of the following commands. It uses a command like this to install a new version of my app onto the emulator or physical device I use for testing:</w:t>
       </w:r>
     </w:p>
@@ -10285,6 +10269,7 @@
           <w:szCs w:val="29"/>
           <w:lang w:eastAsia="en-IN"/>
         </w:rPr>
+        <w:lastRenderedPageBreak/>
         <w:t>How to convert an </w:t>
       </w:r>
       <w:proofErr w:type="spellStart"/>
@@ -10946,7 +10931,6 @@
           <w:sz w:val="23"/>
           <w:szCs w:val="23"/>
         </w:rPr>
-        <w:lastRenderedPageBreak/>
         <w:t xml:space="preserve">    // this first line gets an 'extra' from the activity's intent (not important for this example)</w:t>
       </w:r>
     </w:p>
@@ -11130,6 +11114,7 @@
           <w:sz w:val="23"/>
           <w:szCs w:val="23"/>
         </w:rPr>
+        <w:lastRenderedPageBreak/>
         <w:t xml:space="preserve">    </w:t>
       </w:r>
       <w:proofErr w:type="spellStart"/>
@@ -11812,7 +11797,6 @@
           <w:szCs w:val="23"/>
           <w:lang w:eastAsia="en-IN"/>
         </w:rPr>
-        <w:lastRenderedPageBreak/>
         <w:t xml:space="preserve">    Crime </w:t>
       </w:r>
       <w:proofErr w:type="spellStart"/>
@@ -12094,6 +12078,7 @@
           <w:sz w:val="34"/>
           <w:szCs w:val="34"/>
         </w:rPr>
+        <w:lastRenderedPageBreak/>
         <w:t>This code shows one way to show a Toast message:</w:t>
       </w:r>
     </w:p>
@@ -12771,7 +12756,6 @@
           <w:szCs w:val="23"/>
           <w:lang w:eastAsia="en-IN"/>
         </w:rPr>
-        <w:lastRenderedPageBreak/>
         <w:t xml:space="preserve"> </w:t>
       </w:r>
     </w:p>
@@ -13026,6 +13010,7 @@
           <w:sz w:val="23"/>
           <w:szCs w:val="23"/>
         </w:rPr>
+        <w:lastRenderedPageBreak/>
         <w:t>// xml in res/values/styles.xml</w:t>
       </w:r>
     </w:p>

</xml_diff>

<commit_message>
Revert "modified android cheat sheet"
This reverts commit b983f4917f12a211de634104d625572e205cd1de.
</commit_message>
<xml_diff>
--- a/Android cheat sheet.docx
+++ b/Android cheat sheet.docx
@@ -50,13 +50,28 @@
           <w:rFonts w:ascii="Georgia" w:eastAsia="Times New Roman" w:hAnsi="Georgia" w:cs="Times New Roman"/>
           <w:color w:val="444444"/>
           <w:kern w:val="36"/>
+          <w:sz w:val="32"/>
+          <w:szCs w:val="39"/>
+          <w:lang w:eastAsia="en-IN"/>
+        </w:rPr>
+      </w:pPr>
+      <w:bookmarkStart w:id="0" w:name="_GoBack"/>
+      <w:bookmarkEnd w:id="0"/>
+    </w:p>
+    <w:p>
+      <w:pPr>
+        <w:shd w:val="clear" w:color="auto" w:fill="FFFFFF"/>
+        <w:spacing w:before="168" w:after="120" w:line="259" w:lineRule="atLeast"/>
+        <w:outlineLvl w:val="0"/>
+        <w:rPr>
+          <w:rFonts w:ascii="Georgia" w:eastAsia="Times New Roman" w:hAnsi="Georgia" w:cs="Times New Roman"/>
+          <w:color w:val="444444"/>
+          <w:kern w:val="36"/>
           <w:sz w:val="39"/>
           <w:szCs w:val="39"/>
           <w:lang w:eastAsia="en-IN"/>
         </w:rPr>
       </w:pPr>
-      <w:bookmarkStart w:id="0" w:name="_GoBack"/>
-      <w:bookmarkEnd w:id="0"/>
       <w:r>
         <w:rPr>
           <w:rFonts w:ascii="Georgia" w:eastAsia="Times New Roman" w:hAnsi="Georgia" w:cs="Times New Roman"/>
@@ -535,6 +550,7 @@
           <w:szCs w:val="26"/>
           <w:lang w:eastAsia="en-IN"/>
         </w:rPr>
+        <w:lastRenderedPageBreak/>
         <w:t>Fragment</w:t>
       </w:r>
       <w:r>
@@ -615,7 +631,6 @@
           <w:szCs w:val="26"/>
           <w:lang w:eastAsia="en-IN"/>
         </w:rPr>
-        <w:lastRenderedPageBreak/>
         <w:t>Service</w:t>
       </w:r>
       <w:r>
@@ -1605,6 +1620,7 @@
           <w:szCs w:val="29"/>
           <w:lang w:eastAsia="en-IN"/>
         </w:rPr>
+        <w:lastRenderedPageBreak/>
         <w:t>Even more important concepts</w:t>
       </w:r>
     </w:p>
@@ -1736,7 +1752,6 @@
           <w:szCs w:val="26"/>
           <w:lang w:eastAsia="en-IN"/>
         </w:rPr>
-        <w:lastRenderedPageBreak/>
         <w:t>SharedPreferences</w:t>
       </w:r>
       <w:proofErr w:type="spellEnd"/>
@@ -2342,6 +2357,7 @@
           <w:szCs w:val="26"/>
           <w:lang w:eastAsia="en-IN"/>
         </w:rPr>
+        <w:lastRenderedPageBreak/>
         <w:t>src</w:t>
       </w:r>
       <w:proofErr w:type="spellEnd"/>
@@ -2449,7 +2465,6 @@
           <w:szCs w:val="26"/>
           <w:lang w:eastAsia="en-IN"/>
         </w:rPr>
-        <w:lastRenderedPageBreak/>
         <w:t>res/menu - menu layout files</w:t>
       </w:r>
     </w:p>
@@ -2986,6 +3001,7 @@
           <w:szCs w:val="26"/>
           <w:lang w:eastAsia="en-IN"/>
         </w:rPr>
+        <w:lastRenderedPageBreak/>
         <w:t>Dead - activity was terminated, such as due to insufficient ram</w:t>
       </w:r>
     </w:p>
@@ -3037,7 +3053,6 @@
           <w:szCs w:val="25"/>
           <w:lang w:eastAsia="en-IN"/>
         </w:rPr>
-        <w:lastRenderedPageBreak/>
         <w:t>(Most of these notes come from the book, Busy Coder's Guide to Android Development.)</w:t>
       </w:r>
     </w:p>
@@ -3692,6 +3707,7 @@
           <w:szCs w:val="26"/>
           <w:lang w:eastAsia="en-IN"/>
         </w:rPr>
+        <w:lastRenderedPageBreak/>
         <w:t>set listeners on widgets</w:t>
       </w:r>
     </w:p>
@@ -3748,7 +3764,6 @@
           <w:szCs w:val="26"/>
           <w:lang w:eastAsia="en-IN"/>
         </w:rPr>
-        <w:lastRenderedPageBreak/>
         <w:t>note: never call </w:t>
       </w:r>
       <w:proofErr w:type="spellStart"/>
@@ -4497,6 +4512,7 @@
           <w:szCs w:val="24"/>
           <w:lang w:eastAsia="en-IN"/>
         </w:rPr>
+        <w:lastRenderedPageBreak/>
         <w:t>onStart</w:t>
       </w:r>
       <w:proofErr w:type="spellEnd"/>
@@ -4599,7 +4615,6 @@
           <w:szCs w:val="24"/>
           <w:lang w:eastAsia="en-IN"/>
         </w:rPr>
-        <w:lastRenderedPageBreak/>
         <w:t>onStop</w:t>
       </w:r>
       <w:proofErr w:type="spellEnd"/>
@@ -5179,6 +5194,7 @@
           <w:szCs w:val="26"/>
           <w:lang w:eastAsia="en-IN"/>
         </w:rPr>
+        <w:lastRenderedPageBreak/>
         <w:t>you can save additional data to a bundle and then read it back later</w:t>
       </w:r>
     </w:p>
@@ -5312,7 +5328,6 @@
           <w:szCs w:val="33"/>
           <w:lang w:eastAsia="en-IN"/>
         </w:rPr>
-        <w:lastRenderedPageBreak/>
         <w:t>Fragment class</w:t>
       </w:r>
     </w:p>
@@ -5921,6 +5936,7 @@
           <w:szCs w:val="26"/>
           <w:lang w:eastAsia="en-IN"/>
         </w:rPr>
+        <w:lastRenderedPageBreak/>
         <w:t>of course XML layouts are verbose, but a nice thing is that they work well with the Android Studio designer</w:t>
       </w:r>
     </w:p>
@@ -5977,7 +5993,6 @@
           <w:szCs w:val="26"/>
           <w:lang w:eastAsia="en-IN"/>
         </w:rPr>
-        <w:lastRenderedPageBreak/>
         <w:t>widgets in your layouts are managed by either an Activity or a Fragment</w:t>
       </w:r>
     </w:p>
@@ -6579,6 +6594,7 @@
           <w:szCs w:val="26"/>
           <w:lang w:eastAsia="en-IN"/>
         </w:rPr>
+        <w:lastRenderedPageBreak/>
         <w:t>RelativeLayout</w:t>
       </w:r>
       <w:proofErr w:type="spellEnd"/>
@@ -6681,7 +6697,6 @@
           <w:szCs w:val="24"/>
           <w:lang w:eastAsia="en-IN"/>
         </w:rPr>
-        <w:lastRenderedPageBreak/>
         <w:t>android:layout_alignParentBottom</w:t>
       </w:r>
       <w:proofErr w:type="spellEnd"/>
@@ -7311,6 +7326,7 @@
           <w:szCs w:val="24"/>
           <w:lang w:eastAsia="en-IN"/>
         </w:rPr>
+        <w:lastRenderedPageBreak/>
         <w:t>@+id</w:t>
       </w:r>
       <w:r>
@@ -7458,7 +7474,6 @@
           <w:szCs w:val="33"/>
           <w:lang w:eastAsia="en-IN"/>
         </w:rPr>
-        <w:lastRenderedPageBreak/>
         <w:t>UI Components/Widgets</w:t>
       </w:r>
     </w:p>
@@ -8035,6 +8050,7 @@
           <w:szCs w:val="23"/>
           <w:lang w:eastAsia="en-IN"/>
         </w:rPr>
+        <w:lastRenderedPageBreak/>
         <w:t>Toast.makeText</w:t>
       </w:r>
       <w:proofErr w:type="spellEnd"/>
@@ -8212,7 +8228,6 @@
           <w:szCs w:val="23"/>
           <w:lang w:eastAsia="en-IN"/>
         </w:rPr>
-        <w:lastRenderedPageBreak/>
         <w:t>@Override</w:t>
       </w:r>
     </w:p>
@@ -9162,6 +9177,7 @@
           <w:szCs w:val="26"/>
           <w:lang w:eastAsia="en-IN"/>
         </w:rPr>
+        <w:lastRenderedPageBreak/>
         <w:t>you</w:t>
       </w:r>
       <w:proofErr w:type="gramEnd"/>
@@ -9344,7 +9360,6 @@
           <w:szCs w:val="26"/>
           <w:lang w:eastAsia="en-IN"/>
         </w:rPr>
-        <w:lastRenderedPageBreak/>
         <w:t>here's a simple example:</w:t>
       </w:r>
     </w:p>
@@ -10118,6 +10133,7 @@
           <w:szCs w:val="25"/>
           <w:lang w:eastAsia="en-IN"/>
         </w:rPr>
+        <w:lastRenderedPageBreak/>
         <w:t>I see Android Studio run some of the following commands. It uses a command like this to install a new version of my app onto the emulator or physical device I use for testing:</w:t>
       </w:r>
     </w:p>
@@ -10269,7 +10285,6 @@
           <w:szCs w:val="29"/>
           <w:lang w:eastAsia="en-IN"/>
         </w:rPr>
-        <w:lastRenderedPageBreak/>
         <w:t>How to convert an </w:t>
       </w:r>
       <w:proofErr w:type="spellStart"/>
@@ -10931,6 +10946,7 @@
           <w:sz w:val="23"/>
           <w:szCs w:val="23"/>
         </w:rPr>
+        <w:lastRenderedPageBreak/>
         <w:t xml:space="preserve">    // this first line gets an 'extra' from the activity's intent (not important for this example)</w:t>
       </w:r>
     </w:p>
@@ -11114,7 +11130,6 @@
           <w:sz w:val="23"/>
           <w:szCs w:val="23"/>
         </w:rPr>
-        <w:lastRenderedPageBreak/>
         <w:t xml:space="preserve">    </w:t>
       </w:r>
       <w:proofErr w:type="spellStart"/>
@@ -11797,6 +11812,7 @@
           <w:szCs w:val="23"/>
           <w:lang w:eastAsia="en-IN"/>
         </w:rPr>
+        <w:lastRenderedPageBreak/>
         <w:t xml:space="preserve">    Crime </w:t>
       </w:r>
       <w:proofErr w:type="spellStart"/>
@@ -12078,7 +12094,6 @@
           <w:sz w:val="34"/>
           <w:szCs w:val="34"/>
         </w:rPr>
-        <w:lastRenderedPageBreak/>
         <w:t>This code shows one way to show a Toast message:</w:t>
       </w:r>
     </w:p>
@@ -12756,6 +12771,7 @@
           <w:szCs w:val="23"/>
           <w:lang w:eastAsia="en-IN"/>
         </w:rPr>
+        <w:lastRenderedPageBreak/>
         <w:t xml:space="preserve"> </w:t>
       </w:r>
     </w:p>
@@ -13010,7 +13026,6 @@
           <w:sz w:val="23"/>
           <w:szCs w:val="23"/>
         </w:rPr>
-        <w:lastRenderedPageBreak/>
         <w:t>// xml in res/values/styles.xml</w:t>
       </w:r>
     </w:p>

</xml_diff>